<commit_message>
Add DEMIS ID to report as QR code
</commit_message>
<xml_diff>
--- a/HaemophilusWeb/ReportTemplates/includes/Kopfzeile - Kontakt.docx
+++ b/HaemophilusWeb/ReportTemplates/includes/Kopfzeile - Kontakt.docx
@@ -28,6 +28,78 @@
           <w:szCs w:val="28"/>
         </w:rPr>
       </w:pPr>
+      <w:r>
+        <w:rPr>
+          <w:noProof/>
+        </w:rPr>
+        <w:pict w14:anchorId="56DB587A">
+          <v:shapetype id="_x0000_t202" coordsize="21600,21600" o:spt="202" path="m,l,21600r21600,l21600,xe">
+            <v:stroke joinstyle="miter"/>
+            <v:path gradientshapeok="t" o:connecttype="rect"/>
+          </v:shapetype>
+          <v:shape id="Textfeld 2" o:spid="_x0000_s1029" type="#_x0000_t202" style="position:absolute;margin-left:284.2pt;margin-top:9.8pt;width:90.7pt;height:99.2pt;z-index:-251658241;visibility:visible;mso-wrap-distance-left:9pt;mso-wrap-distance-top:3.6pt;mso-wrap-distance-right:9pt;mso-wrap-distance-bottom:3.6pt;mso-position-horizontal-relative:text;mso-position-vertical-relative:text;mso-width-relative:margin;mso-height-relative:margin;v-text-anchor:top" stroked="f">
+            <v:textbox>
+              <w:txbxContent>
+                <w:p>
+                  <w:pPr>
+                    <w:jc w:val="center"/>
+                    <w:rPr>
+                      <w:sz w:val="16"/>
+                      <w:szCs w:val="16"/>
+                    </w:rPr>
+                  </w:pPr>
+                  <w:r>
+                    <w:rPr>
+                      <w:sz w:val="16"/>
+                      <w:szCs w:val="16"/>
+                    </w:rPr>
+                    <w:t>{%</w:t>
+                  </w:r>
+                  <w:proofErr w:type="spellStart"/>
+                  <w:r>
+                    <w:rPr>
+                      <w:sz w:val="16"/>
+                      <w:szCs w:val="16"/>
+                    </w:rPr>
+                    <w:t>DemisIdQrImage</w:t>
+                  </w:r>
+                  <w:proofErr w:type="spellEnd"/>
+                  <w:r>
+                    <w:rPr>
+                      <w:sz w:val="16"/>
+                      <w:szCs w:val="16"/>
+                    </w:rPr>
+                    <w:t>}</w:t>
+                  </w:r>
+                </w:p>
+                <w:p>
+                  <w:pPr>
+                    <w:jc w:val="center"/>
+                    <w:rPr>
+                      <w:sz w:val="12"/>
+                      <w:szCs w:val="12"/>
+                    </w:rPr>
+                  </w:pPr>
+                  <w:r>
+                    <w:rPr>
+                      <w:sz w:val="12"/>
+                      <w:szCs w:val="12"/>
+                    </w:rPr>
+                    <w:t>Meldungs-</w:t>
+                  </w:r>
+                  <w:r>
+                    <w:rPr>
+                      <w:sz w:val="12"/>
+                      <w:szCs w:val="12"/>
+                    </w:rPr>
+                    <w:t>ID</w:t>
+                  </w:r>
+                </w:p>
+              </w:txbxContent>
+            </v:textbox>
+          </v:shape>
+        </w:pict>
+      </w:r>
       <w:r>
         <w:rPr>
           <w:noProof/>
@@ -305,10 +377,6 @@
           <w:noProof/>
         </w:rPr>
         <w:pict w14:anchorId="5D186384">
-          <v:shapetype id="_x0000_t202" coordsize="21600,21600" o:spt="202" path="m,l,21600r21600,l21600,xe">
-            <v:stroke joinstyle="miter"/>
-            <v:path gradientshapeok="t" o:connecttype="rect"/>
-          </v:shapetype>
           <v:shape id="Textfeld 3" o:spid="_x0000_s1026" type="#_x0000_t202" style="position:absolute;margin-left:364.1pt;margin-top:2.3pt;width:156.8pt;height:304.25pt;z-index:251660288;visibility:visible;mso-wrap-style:square;mso-width-percent:0;mso-height-percent:0;mso-wrap-distance-left:9pt;mso-wrap-distance-top:0;mso-wrap-distance-right:9pt;mso-wrap-distance-bottom:0;mso-position-horizontal-relative:text;mso-position-vertical-relative:text;mso-width-percent:0;mso-height-percent:0;mso-width-relative:page;mso-height-relative:page;v-text-anchor:top" o:gfxdata="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" stroked="f">
             <v:textbox style="mso-next-textbox:#Textfeld 3">
               <w:txbxContent>
@@ -2706,6 +2774,9 @@
   <wne:recipientData>
     <wne:active wne:val="1"/>
     <wne:hash wne:val="-1274554203"/>
+  </wne:recipientData>
+  <wne:recipientData>
+    <wne:active wne:val="1"/>
   </wne:recipientData>
   <wne:recipientData>
     <wne:active wne:val="1"/>
@@ -3408,6 +3479,7 @@
   <w:rsids>
     <w:rsidRoot w:val="009B603F"/>
     <w:rsid w:val="00076476"/>
+    <w:rsid w:val="001F4E09"/>
     <w:rsid w:val="009B603F"/>
   </w:rsids>
   <m:mathPr>

</xml_diff>